<commit_message>
1. Changed the spelling language 2. stopped tracking the html output of the paper 3. stopped using binder (I will re-introduce renv() for reproducibility in a later commit) 4. added references 5. I started to write the definition of PA. 6. Modified the word template to Fernuni Hagen standards for Bachelor theses
</commit_message>
<xml_diff>
--- a/Markdown/_extensions/wjschne/apaquarto/apaquarto.docx
+++ b/Markdown/_extensions/wjschne/apaquarto/apaquarto.docx
@@ -1,6 +1,6 @@
 
 <file path=word/document.xml><?xml version="1.0" encoding="utf-8"?>
-<w:document xmlns:wpc="http://schemas.microsoft.com/office/word/2010/wordprocessingCanvas" xmlns:cx="http://schemas.microsoft.com/office/drawing/2014/chartex" xmlns:cx1="http://schemas.microsoft.com/office/drawing/2015/9/8/chartex" xmlns:cx2="http://schemas.microsoft.com/office/drawing/2015/10/21/chartex" xmlns:cx3="http://schemas.microsoft.com/office/drawing/2016/5/9/chartex" xmlns:cx4="http://schemas.microsoft.com/office/drawing/2016/5/10/chartex" xmlns:cx5="http://schemas.microsoft.com/office/drawing/2016/5/11/chartex" xmlns:cx6="http://schemas.microsoft.com/office/drawing/2016/5/12/chartex" xmlns:cx7="http://schemas.microsoft.com/office/drawing/2016/5/13/chartex" xmlns:cx8="http://schemas.microsoft.com/office/drawing/2016/5/14/chartex" xmlns:mc="http://schemas.openxmlformats.org/markup-compatibility/2006" xmlns:aink="http://schemas.microsoft.com/office/drawing/2016/ink" xmlns:am3d="http://schemas.microsoft.com/office/drawing/2017/model3d" xmlns:o="urn:schemas-microsoft-com:office:office" xmlns:oel="http://schemas.microsoft.com/office/2019/extlst" xmlns:r="http://schemas.openxmlformats.org/officeDocument/2006/relationships" xmlns:m="http://schemas.openxmlformats.org/officeDocument/2006/math" xmlns:v="urn:schemas-microsoft-com:vml" xmlns:wp14="http://schemas.microsoft.com/office/word/2010/wordprocessingDrawing" xmlns:wp="http://schemas.openxmlformats.org/drawingml/2006/wordprocessingDrawing" xmlns:w10="urn:schemas-microsoft-com:office:word" xmlns:w="http://schemas.openxmlformats.org/wordprocessingml/2006/main" xmlns:w14="http://schemas.microsoft.com/office/word/2010/wordml" xmlns:w15="http://schemas.microsoft.com/office/word/2012/wordml" xmlns:w16cex="http://schemas.microsoft.com/office/word/2018/wordml/cex" xmlns:w16cid="http://schemas.microsoft.com/office/word/2016/wordml/cid" xmlns:w16="http://schemas.microsoft.com/office/word/2018/wordml" xmlns:w16sdtdh="http://schemas.microsoft.com/office/word/2020/wordml/sdtdatahash" xmlns:w16se="http://schemas.microsoft.com/office/word/2015/wordml/symex" xmlns:wpg="http://schemas.microsoft.com/office/word/2010/wordprocessingGroup" xmlns:wpi="http://schemas.microsoft.com/office/word/2010/wordprocessingInk" xmlns:wne="http://schemas.microsoft.com/office/word/2006/wordml" xmlns:wps="http://schemas.microsoft.com/office/word/2010/wordprocessingShape" mc:Ignorable="w14 w15 w16se w16cid w16 w16cex w16sdtdh wp14">
+<w:document xmlns:wpc="http://schemas.microsoft.com/office/word/2010/wordprocessingCanvas" xmlns:cx="http://schemas.microsoft.com/office/drawing/2014/chartex" xmlns:cx1="http://schemas.microsoft.com/office/drawing/2015/9/8/chartex" xmlns:cx2="http://schemas.microsoft.com/office/drawing/2015/10/21/chartex" xmlns:cx3="http://schemas.microsoft.com/office/drawing/2016/5/9/chartex" xmlns:cx4="http://schemas.microsoft.com/office/drawing/2016/5/10/chartex" xmlns:cx5="http://schemas.microsoft.com/office/drawing/2016/5/11/chartex" xmlns:cx6="http://schemas.microsoft.com/office/drawing/2016/5/12/chartex" xmlns:cx7="http://schemas.microsoft.com/office/drawing/2016/5/13/chartex" xmlns:cx8="http://schemas.microsoft.com/office/drawing/2016/5/14/chartex" xmlns:mc="http://schemas.openxmlformats.org/markup-compatibility/2006" xmlns:aink="http://schemas.microsoft.com/office/drawing/2016/ink" xmlns:am3d="http://schemas.microsoft.com/office/drawing/2017/model3d" xmlns:o="urn:schemas-microsoft-com:office:office" xmlns:oel="http://schemas.microsoft.com/office/2019/extlst" xmlns:r="http://schemas.openxmlformats.org/officeDocument/2006/relationships" xmlns:m="http://schemas.openxmlformats.org/officeDocument/2006/math" xmlns:v="urn:schemas-microsoft-com:vml" xmlns:wp14="http://schemas.microsoft.com/office/word/2010/wordprocessingDrawing" xmlns:wp="http://schemas.openxmlformats.org/drawingml/2006/wordprocessingDrawing" xmlns:w10="urn:schemas-microsoft-com:office:word" xmlns:w="http://schemas.openxmlformats.org/wordprocessingml/2006/main" xmlns:w14="http://schemas.microsoft.com/office/word/2010/wordml" xmlns:w15="http://schemas.microsoft.com/office/word/2012/wordml" xmlns:w16cex="http://schemas.microsoft.com/office/word/2018/wordml/cex" xmlns:w16cid="http://schemas.microsoft.com/office/word/2016/wordml/cid" xmlns:w16="http://schemas.microsoft.com/office/word/2018/wordml" xmlns:w16du="http://schemas.microsoft.com/office/word/2023/wordml/word16du" xmlns:w16sdtdh="http://schemas.microsoft.com/office/word/2020/wordml/sdtdatahash" xmlns:w16se="http://schemas.microsoft.com/office/word/2015/wordml/symex" xmlns:wpg="http://schemas.microsoft.com/office/word/2010/wordprocessingGroup" xmlns:wpi="http://schemas.microsoft.com/office/word/2010/wordprocessingInk" xmlns:wne="http://schemas.microsoft.com/office/word/2006/wordml" xmlns:wps="http://schemas.microsoft.com/office/word/2010/wordprocessingShape" mc:Ignorable="w14 w15 w16se w16cid w16 w16cex w16sdtdh w16du wp14">
   <w:body>
     <w:p>
       <w:pPr>
@@ -23,7 +23,7 @@
 </file>
 
 <file path=word/endnotes.xml><?xml version="1.0" encoding="utf-8"?>
-<w:endnotes xmlns:wpc="http://schemas.microsoft.com/office/word/2010/wordprocessingCanvas" xmlns:cx="http://schemas.microsoft.com/office/drawing/2014/chartex" xmlns:cx1="http://schemas.microsoft.com/office/drawing/2015/9/8/chartex" xmlns:cx2="http://schemas.microsoft.com/office/drawing/2015/10/21/chartex" xmlns:cx3="http://schemas.microsoft.com/office/drawing/2016/5/9/chartex" xmlns:cx4="http://schemas.microsoft.com/office/drawing/2016/5/10/chartex" xmlns:cx5="http://schemas.microsoft.com/office/drawing/2016/5/11/chartex" xmlns:cx6="http://schemas.microsoft.com/office/drawing/2016/5/12/chartex" xmlns:cx7="http://schemas.microsoft.com/office/drawing/2016/5/13/chartex" xmlns:cx8="http://schemas.microsoft.com/office/drawing/2016/5/14/chartex" xmlns:mc="http://schemas.openxmlformats.org/markup-compatibility/2006" xmlns:aink="http://schemas.microsoft.com/office/drawing/2016/ink" xmlns:am3d="http://schemas.microsoft.com/office/drawing/2017/model3d" xmlns:o="urn:schemas-microsoft-com:office:office" xmlns:oel="http://schemas.microsoft.com/office/2019/extlst" xmlns:r="http://schemas.openxmlformats.org/officeDocument/2006/relationships" xmlns:m="http://schemas.openxmlformats.org/officeDocument/2006/math" xmlns:v="urn:schemas-microsoft-com:vml" xmlns:wp14="http://schemas.microsoft.com/office/word/2010/wordprocessingDrawing" xmlns:wp="http://schemas.openxmlformats.org/drawingml/2006/wordprocessingDrawing" xmlns:w10="urn:schemas-microsoft-com:office:word" xmlns:w="http://schemas.openxmlformats.org/wordprocessingml/2006/main" xmlns:w14="http://schemas.microsoft.com/office/word/2010/wordml" xmlns:w15="http://schemas.microsoft.com/office/word/2012/wordml" xmlns:w16cex="http://schemas.microsoft.com/office/word/2018/wordml/cex" xmlns:w16cid="http://schemas.microsoft.com/office/word/2016/wordml/cid" xmlns:w16="http://schemas.microsoft.com/office/word/2018/wordml" xmlns:w16sdtdh="http://schemas.microsoft.com/office/word/2020/wordml/sdtdatahash" xmlns:w16se="http://schemas.microsoft.com/office/word/2015/wordml/symex" xmlns:wpg="http://schemas.microsoft.com/office/word/2010/wordprocessingGroup" xmlns:wpi="http://schemas.microsoft.com/office/word/2010/wordprocessingInk" xmlns:wne="http://schemas.microsoft.com/office/word/2006/wordml" xmlns:wps="http://schemas.microsoft.com/office/word/2010/wordprocessingShape" mc:Ignorable="w14 w15 w16se w16cid w16 w16cex w16sdtdh wp14">
+<w:endnotes xmlns:wpc="http://schemas.microsoft.com/office/word/2010/wordprocessingCanvas" xmlns:cx="http://schemas.microsoft.com/office/drawing/2014/chartex" xmlns:cx1="http://schemas.microsoft.com/office/drawing/2015/9/8/chartex" xmlns:cx2="http://schemas.microsoft.com/office/drawing/2015/10/21/chartex" xmlns:cx3="http://schemas.microsoft.com/office/drawing/2016/5/9/chartex" xmlns:cx4="http://schemas.microsoft.com/office/drawing/2016/5/10/chartex" xmlns:cx5="http://schemas.microsoft.com/office/drawing/2016/5/11/chartex" xmlns:cx6="http://schemas.microsoft.com/office/drawing/2016/5/12/chartex" xmlns:cx7="http://schemas.microsoft.com/office/drawing/2016/5/13/chartex" xmlns:cx8="http://schemas.microsoft.com/office/drawing/2016/5/14/chartex" xmlns:mc="http://schemas.openxmlformats.org/markup-compatibility/2006" xmlns:aink="http://schemas.microsoft.com/office/drawing/2016/ink" xmlns:am3d="http://schemas.microsoft.com/office/drawing/2017/model3d" xmlns:o="urn:schemas-microsoft-com:office:office" xmlns:oel="http://schemas.microsoft.com/office/2019/extlst" xmlns:r="http://schemas.openxmlformats.org/officeDocument/2006/relationships" xmlns:m="http://schemas.openxmlformats.org/officeDocument/2006/math" xmlns:v="urn:schemas-microsoft-com:vml" xmlns:wp14="http://schemas.microsoft.com/office/word/2010/wordprocessingDrawing" xmlns:wp="http://schemas.openxmlformats.org/drawingml/2006/wordprocessingDrawing" xmlns:w10="urn:schemas-microsoft-com:office:word" xmlns:w="http://schemas.openxmlformats.org/wordprocessingml/2006/main" xmlns:w14="http://schemas.microsoft.com/office/word/2010/wordml" xmlns:w15="http://schemas.microsoft.com/office/word/2012/wordml" xmlns:w16cex="http://schemas.microsoft.com/office/word/2018/wordml/cex" xmlns:w16cid="http://schemas.microsoft.com/office/word/2016/wordml/cid" xmlns:w16="http://schemas.microsoft.com/office/word/2018/wordml" xmlns:w16du="http://schemas.microsoft.com/office/word/2023/wordml/word16du" xmlns:w16sdtdh="http://schemas.microsoft.com/office/word/2020/wordml/sdtdatahash" xmlns:w16se="http://schemas.microsoft.com/office/word/2015/wordml/symex" xmlns:wpg="http://schemas.microsoft.com/office/word/2010/wordprocessingGroup" xmlns:wpi="http://schemas.microsoft.com/office/word/2010/wordprocessingInk" xmlns:wne="http://schemas.microsoft.com/office/word/2006/wordml" xmlns:wps="http://schemas.microsoft.com/office/word/2010/wordprocessingShape" mc:Ignorable="w14 w15 w16se w16cid w16 w16cex w16sdtdh w16du wp14">
   <w:endnote w:type="separator" w:id="-1">
     <w:p>
       <w:r>
@@ -42,7 +42,7 @@
 </file>
 
 <file path=word/footer1.xml><?xml version="1.0" encoding="utf-8"?>
-<w:ftr xmlns:wpc="http://schemas.microsoft.com/office/word/2010/wordprocessingCanvas" xmlns:cx="http://schemas.microsoft.com/office/drawing/2014/chartex" xmlns:cx1="http://schemas.microsoft.com/office/drawing/2015/9/8/chartex" xmlns:cx2="http://schemas.microsoft.com/office/drawing/2015/10/21/chartex" xmlns:cx3="http://schemas.microsoft.com/office/drawing/2016/5/9/chartex" xmlns:cx4="http://schemas.microsoft.com/office/drawing/2016/5/10/chartex" xmlns:cx5="http://schemas.microsoft.com/office/drawing/2016/5/11/chartex" xmlns:cx6="http://schemas.microsoft.com/office/drawing/2016/5/12/chartex" xmlns:cx7="http://schemas.microsoft.com/office/drawing/2016/5/13/chartex" xmlns:cx8="http://schemas.microsoft.com/office/drawing/2016/5/14/chartex" xmlns:mc="http://schemas.openxmlformats.org/markup-compatibility/2006" xmlns:aink="http://schemas.microsoft.com/office/drawing/2016/ink" xmlns:am3d="http://schemas.microsoft.com/office/drawing/2017/model3d" xmlns:o="urn:schemas-microsoft-com:office:office" xmlns:oel="http://schemas.microsoft.com/office/2019/extlst" xmlns:r="http://schemas.openxmlformats.org/officeDocument/2006/relationships" xmlns:m="http://schemas.openxmlformats.org/officeDocument/2006/math" xmlns:v="urn:schemas-microsoft-com:vml" xmlns:wp14="http://schemas.microsoft.com/office/word/2010/wordprocessingDrawing" xmlns:wp="http://schemas.openxmlformats.org/drawingml/2006/wordprocessingDrawing" xmlns:w10="urn:schemas-microsoft-com:office:word" xmlns:w="http://schemas.openxmlformats.org/wordprocessingml/2006/main" xmlns:w14="http://schemas.microsoft.com/office/word/2010/wordml" xmlns:w15="http://schemas.microsoft.com/office/word/2012/wordml" xmlns:w16cex="http://schemas.microsoft.com/office/word/2018/wordml/cex" xmlns:w16cid="http://schemas.microsoft.com/office/word/2016/wordml/cid" xmlns:w16="http://schemas.microsoft.com/office/word/2018/wordml" xmlns:w16sdtdh="http://schemas.microsoft.com/office/word/2020/wordml/sdtdatahash" xmlns:w16se="http://schemas.microsoft.com/office/word/2015/wordml/symex" xmlns:wpg="http://schemas.microsoft.com/office/word/2010/wordprocessingGroup" xmlns:wpi="http://schemas.microsoft.com/office/word/2010/wordprocessingInk" xmlns:wne="http://schemas.microsoft.com/office/word/2006/wordml" xmlns:wps="http://schemas.microsoft.com/office/word/2010/wordprocessingShape" mc:Ignorable="w14 w15 w16se w16cid w16 w16cex w16sdtdh wp14">
+<w:ftr xmlns:wpc="http://schemas.microsoft.com/office/word/2010/wordprocessingCanvas" xmlns:cx="http://schemas.microsoft.com/office/drawing/2014/chartex" xmlns:cx1="http://schemas.microsoft.com/office/drawing/2015/9/8/chartex" xmlns:cx2="http://schemas.microsoft.com/office/drawing/2015/10/21/chartex" xmlns:cx3="http://schemas.microsoft.com/office/drawing/2016/5/9/chartex" xmlns:cx4="http://schemas.microsoft.com/office/drawing/2016/5/10/chartex" xmlns:cx5="http://schemas.microsoft.com/office/drawing/2016/5/11/chartex" xmlns:cx6="http://schemas.microsoft.com/office/drawing/2016/5/12/chartex" xmlns:cx7="http://schemas.microsoft.com/office/drawing/2016/5/13/chartex" xmlns:cx8="http://schemas.microsoft.com/office/drawing/2016/5/14/chartex" xmlns:mc="http://schemas.openxmlformats.org/markup-compatibility/2006" xmlns:aink="http://schemas.microsoft.com/office/drawing/2016/ink" xmlns:am3d="http://schemas.microsoft.com/office/drawing/2017/model3d" xmlns:o="urn:schemas-microsoft-com:office:office" xmlns:oel="http://schemas.microsoft.com/office/2019/extlst" xmlns:r="http://schemas.openxmlformats.org/officeDocument/2006/relationships" xmlns:m="http://schemas.openxmlformats.org/officeDocument/2006/math" xmlns:v="urn:schemas-microsoft-com:vml" xmlns:wp14="http://schemas.microsoft.com/office/word/2010/wordprocessingDrawing" xmlns:wp="http://schemas.openxmlformats.org/drawingml/2006/wordprocessingDrawing" xmlns:w10="urn:schemas-microsoft-com:office:word" xmlns:w="http://schemas.openxmlformats.org/wordprocessingml/2006/main" xmlns:w14="http://schemas.microsoft.com/office/word/2010/wordml" xmlns:w15="http://schemas.microsoft.com/office/word/2012/wordml" xmlns:w16cex="http://schemas.microsoft.com/office/word/2018/wordml/cex" xmlns:w16cid="http://schemas.microsoft.com/office/word/2016/wordml/cid" xmlns:w16="http://schemas.microsoft.com/office/word/2018/wordml" xmlns:w16du="http://schemas.microsoft.com/office/word/2023/wordml/word16du" xmlns:w16sdtdh="http://schemas.microsoft.com/office/word/2020/wordml/sdtdatahash" xmlns:w16se="http://schemas.microsoft.com/office/word/2015/wordml/symex" xmlns:wpg="http://schemas.microsoft.com/office/word/2010/wordprocessingGroup" xmlns:wpi="http://schemas.microsoft.com/office/word/2010/wordprocessingInk" xmlns:wne="http://schemas.microsoft.com/office/word/2006/wordml" xmlns:wps="http://schemas.microsoft.com/office/word/2010/wordprocessingShape" mc:Ignorable="w14 w15 w16se w16cid w16 w16cex w16sdtdh w16du wp14">
   <w:p>
     <w:pPr>
       <w:pStyle w:val="Footer"/>
@@ -52,7 +52,7 @@
 </file>
 
 <file path=word/footer2.xml><?xml version="1.0" encoding="utf-8"?>
-<w:ftr xmlns:wpc="http://schemas.microsoft.com/office/word/2010/wordprocessingCanvas" xmlns:cx="http://schemas.microsoft.com/office/drawing/2014/chartex" xmlns:cx1="http://schemas.microsoft.com/office/drawing/2015/9/8/chartex" xmlns:cx2="http://schemas.microsoft.com/office/drawing/2015/10/21/chartex" xmlns:cx3="http://schemas.microsoft.com/office/drawing/2016/5/9/chartex" xmlns:cx4="http://schemas.microsoft.com/office/drawing/2016/5/10/chartex" xmlns:cx5="http://schemas.microsoft.com/office/drawing/2016/5/11/chartex" xmlns:cx6="http://schemas.microsoft.com/office/drawing/2016/5/12/chartex" xmlns:cx7="http://schemas.microsoft.com/office/drawing/2016/5/13/chartex" xmlns:cx8="http://schemas.microsoft.com/office/drawing/2016/5/14/chartex" xmlns:mc="http://schemas.openxmlformats.org/markup-compatibility/2006" xmlns:aink="http://schemas.microsoft.com/office/drawing/2016/ink" xmlns:am3d="http://schemas.microsoft.com/office/drawing/2017/model3d" xmlns:o="urn:schemas-microsoft-com:office:office" xmlns:oel="http://schemas.microsoft.com/office/2019/extlst" xmlns:r="http://schemas.openxmlformats.org/officeDocument/2006/relationships" xmlns:m="http://schemas.openxmlformats.org/officeDocument/2006/math" xmlns:v="urn:schemas-microsoft-com:vml" xmlns:wp14="http://schemas.microsoft.com/office/word/2010/wordprocessingDrawing" xmlns:wp="http://schemas.openxmlformats.org/drawingml/2006/wordprocessingDrawing" xmlns:w10="urn:schemas-microsoft-com:office:word" xmlns:w="http://schemas.openxmlformats.org/wordprocessingml/2006/main" xmlns:w14="http://schemas.microsoft.com/office/word/2010/wordml" xmlns:w15="http://schemas.microsoft.com/office/word/2012/wordml" xmlns:w16cex="http://schemas.microsoft.com/office/word/2018/wordml/cex" xmlns:w16cid="http://schemas.microsoft.com/office/word/2016/wordml/cid" xmlns:w16="http://schemas.microsoft.com/office/word/2018/wordml" xmlns:w16sdtdh="http://schemas.microsoft.com/office/word/2020/wordml/sdtdatahash" xmlns:w16se="http://schemas.microsoft.com/office/word/2015/wordml/symex" xmlns:wpg="http://schemas.microsoft.com/office/word/2010/wordprocessingGroup" xmlns:wpi="http://schemas.microsoft.com/office/word/2010/wordprocessingInk" xmlns:wne="http://schemas.microsoft.com/office/word/2006/wordml" xmlns:wps="http://schemas.microsoft.com/office/word/2010/wordprocessingShape" mc:Ignorable="w14 w15 w16se w16cid w16 w16cex w16sdtdh wp14">
+<w:ftr xmlns:wpc="http://schemas.microsoft.com/office/word/2010/wordprocessingCanvas" xmlns:cx="http://schemas.microsoft.com/office/drawing/2014/chartex" xmlns:cx1="http://schemas.microsoft.com/office/drawing/2015/9/8/chartex" xmlns:cx2="http://schemas.microsoft.com/office/drawing/2015/10/21/chartex" xmlns:cx3="http://schemas.microsoft.com/office/drawing/2016/5/9/chartex" xmlns:cx4="http://schemas.microsoft.com/office/drawing/2016/5/10/chartex" xmlns:cx5="http://schemas.microsoft.com/office/drawing/2016/5/11/chartex" xmlns:cx6="http://schemas.microsoft.com/office/drawing/2016/5/12/chartex" xmlns:cx7="http://schemas.microsoft.com/office/drawing/2016/5/13/chartex" xmlns:cx8="http://schemas.microsoft.com/office/drawing/2016/5/14/chartex" xmlns:mc="http://schemas.openxmlformats.org/markup-compatibility/2006" xmlns:aink="http://schemas.microsoft.com/office/drawing/2016/ink" xmlns:am3d="http://schemas.microsoft.com/office/drawing/2017/model3d" xmlns:o="urn:schemas-microsoft-com:office:office" xmlns:oel="http://schemas.microsoft.com/office/2019/extlst" xmlns:r="http://schemas.openxmlformats.org/officeDocument/2006/relationships" xmlns:m="http://schemas.openxmlformats.org/officeDocument/2006/math" xmlns:v="urn:schemas-microsoft-com:vml" xmlns:wp14="http://schemas.microsoft.com/office/word/2010/wordprocessingDrawing" xmlns:wp="http://schemas.openxmlformats.org/drawingml/2006/wordprocessingDrawing" xmlns:w10="urn:schemas-microsoft-com:office:word" xmlns:w="http://schemas.openxmlformats.org/wordprocessingml/2006/main" xmlns:w14="http://schemas.microsoft.com/office/word/2010/wordml" xmlns:w15="http://schemas.microsoft.com/office/word/2012/wordml" xmlns:w16cex="http://schemas.microsoft.com/office/word/2018/wordml/cex" xmlns:w16cid="http://schemas.microsoft.com/office/word/2016/wordml/cid" xmlns:w16="http://schemas.microsoft.com/office/word/2018/wordml" xmlns:w16du="http://schemas.microsoft.com/office/word/2023/wordml/word16du" xmlns:w16sdtdh="http://schemas.microsoft.com/office/word/2020/wordml/sdtdatahash" xmlns:w16se="http://schemas.microsoft.com/office/word/2015/wordml/symex" xmlns:wpg="http://schemas.microsoft.com/office/word/2010/wordprocessingGroup" xmlns:wpi="http://schemas.microsoft.com/office/word/2010/wordprocessingInk" xmlns:wne="http://schemas.microsoft.com/office/word/2006/wordml" xmlns:wps="http://schemas.microsoft.com/office/word/2010/wordprocessingShape" mc:Ignorable="w14 w15 w16se w16cid w16 w16cex w16sdtdh w16du wp14">
   <w:p>
     <w:pPr>
       <w:pStyle w:val="Footer"/>
@@ -62,7 +62,7 @@
 </file>
 
 <file path=word/footer3.xml><?xml version="1.0" encoding="utf-8"?>
-<w:ftr xmlns:wpc="http://schemas.microsoft.com/office/word/2010/wordprocessingCanvas" xmlns:cx="http://schemas.microsoft.com/office/drawing/2014/chartex" xmlns:cx1="http://schemas.microsoft.com/office/drawing/2015/9/8/chartex" xmlns:cx2="http://schemas.microsoft.com/office/drawing/2015/10/21/chartex" xmlns:cx3="http://schemas.microsoft.com/office/drawing/2016/5/9/chartex" xmlns:cx4="http://schemas.microsoft.com/office/drawing/2016/5/10/chartex" xmlns:cx5="http://schemas.microsoft.com/office/drawing/2016/5/11/chartex" xmlns:cx6="http://schemas.microsoft.com/office/drawing/2016/5/12/chartex" xmlns:cx7="http://schemas.microsoft.com/office/drawing/2016/5/13/chartex" xmlns:cx8="http://schemas.microsoft.com/office/drawing/2016/5/14/chartex" xmlns:mc="http://schemas.openxmlformats.org/markup-compatibility/2006" xmlns:aink="http://schemas.microsoft.com/office/drawing/2016/ink" xmlns:am3d="http://schemas.microsoft.com/office/drawing/2017/model3d" xmlns:o="urn:schemas-microsoft-com:office:office" xmlns:oel="http://schemas.microsoft.com/office/2019/extlst" xmlns:r="http://schemas.openxmlformats.org/officeDocument/2006/relationships" xmlns:m="http://schemas.openxmlformats.org/officeDocument/2006/math" xmlns:v="urn:schemas-microsoft-com:vml" xmlns:wp14="http://schemas.microsoft.com/office/word/2010/wordprocessingDrawing" xmlns:wp="http://schemas.openxmlformats.org/drawingml/2006/wordprocessingDrawing" xmlns:w10="urn:schemas-microsoft-com:office:word" xmlns:w="http://schemas.openxmlformats.org/wordprocessingml/2006/main" xmlns:w14="http://schemas.microsoft.com/office/word/2010/wordml" xmlns:w15="http://schemas.microsoft.com/office/word/2012/wordml" xmlns:w16cex="http://schemas.microsoft.com/office/word/2018/wordml/cex" xmlns:w16cid="http://schemas.microsoft.com/office/word/2016/wordml/cid" xmlns:w16="http://schemas.microsoft.com/office/word/2018/wordml" xmlns:w16sdtdh="http://schemas.microsoft.com/office/word/2020/wordml/sdtdatahash" xmlns:w16se="http://schemas.microsoft.com/office/word/2015/wordml/symex" xmlns:wpg="http://schemas.microsoft.com/office/word/2010/wordprocessingGroup" xmlns:wpi="http://schemas.microsoft.com/office/word/2010/wordprocessingInk" xmlns:wne="http://schemas.microsoft.com/office/word/2006/wordml" xmlns:wps="http://schemas.microsoft.com/office/word/2010/wordprocessingShape" mc:Ignorable="w14 w15 w16se w16cid w16 w16cex w16sdtdh wp14">
+<w:ftr xmlns:wpc="http://schemas.microsoft.com/office/word/2010/wordprocessingCanvas" xmlns:cx="http://schemas.microsoft.com/office/drawing/2014/chartex" xmlns:cx1="http://schemas.microsoft.com/office/drawing/2015/9/8/chartex" xmlns:cx2="http://schemas.microsoft.com/office/drawing/2015/10/21/chartex" xmlns:cx3="http://schemas.microsoft.com/office/drawing/2016/5/9/chartex" xmlns:cx4="http://schemas.microsoft.com/office/drawing/2016/5/10/chartex" xmlns:cx5="http://schemas.microsoft.com/office/drawing/2016/5/11/chartex" xmlns:cx6="http://schemas.microsoft.com/office/drawing/2016/5/12/chartex" xmlns:cx7="http://schemas.microsoft.com/office/drawing/2016/5/13/chartex" xmlns:cx8="http://schemas.microsoft.com/office/drawing/2016/5/14/chartex" xmlns:mc="http://schemas.openxmlformats.org/markup-compatibility/2006" xmlns:aink="http://schemas.microsoft.com/office/drawing/2016/ink" xmlns:am3d="http://schemas.microsoft.com/office/drawing/2017/model3d" xmlns:o="urn:schemas-microsoft-com:office:office" xmlns:oel="http://schemas.microsoft.com/office/2019/extlst" xmlns:r="http://schemas.openxmlformats.org/officeDocument/2006/relationships" xmlns:m="http://schemas.openxmlformats.org/officeDocument/2006/math" xmlns:v="urn:schemas-microsoft-com:vml" xmlns:wp14="http://schemas.microsoft.com/office/word/2010/wordprocessingDrawing" xmlns:wp="http://schemas.openxmlformats.org/drawingml/2006/wordprocessingDrawing" xmlns:w10="urn:schemas-microsoft-com:office:word" xmlns:w="http://schemas.openxmlformats.org/wordprocessingml/2006/main" xmlns:w14="http://schemas.microsoft.com/office/word/2010/wordml" xmlns:w15="http://schemas.microsoft.com/office/word/2012/wordml" xmlns:w16cex="http://schemas.microsoft.com/office/word/2018/wordml/cex" xmlns:w16cid="http://schemas.microsoft.com/office/word/2016/wordml/cid" xmlns:w16="http://schemas.microsoft.com/office/word/2018/wordml" xmlns:w16du="http://schemas.microsoft.com/office/word/2023/wordml/word16du" xmlns:w16sdtdh="http://schemas.microsoft.com/office/word/2020/wordml/sdtdatahash" xmlns:w16se="http://schemas.microsoft.com/office/word/2015/wordml/symex" xmlns:wpg="http://schemas.microsoft.com/office/word/2010/wordprocessingGroup" xmlns:wpi="http://schemas.microsoft.com/office/word/2010/wordprocessingInk" xmlns:wne="http://schemas.microsoft.com/office/word/2006/wordml" xmlns:wps="http://schemas.microsoft.com/office/word/2010/wordprocessingShape" mc:Ignorable="w14 w15 w16se w16cid w16 w16cex w16sdtdh w16du wp14">
   <w:p>
     <w:pPr>
       <w:pStyle w:val="Footer"/>
@@ -72,7 +72,7 @@
 </file>
 
 <file path=word/footnotes.xml><?xml version="1.0" encoding="utf-8"?>
-<w:footnotes xmlns:wpc="http://schemas.microsoft.com/office/word/2010/wordprocessingCanvas" xmlns:cx="http://schemas.microsoft.com/office/drawing/2014/chartex" xmlns:cx1="http://schemas.microsoft.com/office/drawing/2015/9/8/chartex" xmlns:cx2="http://schemas.microsoft.com/office/drawing/2015/10/21/chartex" xmlns:cx3="http://schemas.microsoft.com/office/drawing/2016/5/9/chartex" xmlns:cx4="http://schemas.microsoft.com/office/drawing/2016/5/10/chartex" xmlns:cx5="http://schemas.microsoft.com/office/drawing/2016/5/11/chartex" xmlns:cx6="http://schemas.microsoft.com/office/drawing/2016/5/12/chartex" xmlns:cx7="http://schemas.microsoft.com/office/drawing/2016/5/13/chartex" xmlns:cx8="http://schemas.microsoft.com/office/drawing/2016/5/14/chartex" xmlns:mc="http://schemas.openxmlformats.org/markup-compatibility/2006" xmlns:aink="http://schemas.microsoft.com/office/drawing/2016/ink" xmlns:am3d="http://schemas.microsoft.com/office/drawing/2017/model3d" xmlns:o="urn:schemas-microsoft-com:office:office" xmlns:oel="http://schemas.microsoft.com/office/2019/extlst" xmlns:r="http://schemas.openxmlformats.org/officeDocument/2006/relationships" xmlns:m="http://schemas.openxmlformats.org/officeDocument/2006/math" xmlns:v="urn:schemas-microsoft-com:vml" xmlns:wp14="http://schemas.microsoft.com/office/word/2010/wordprocessingDrawing" xmlns:wp="http://schemas.openxmlformats.org/drawingml/2006/wordprocessingDrawing" xmlns:w10="urn:schemas-microsoft-com:office:word" xmlns:w="http://schemas.openxmlformats.org/wordprocessingml/2006/main" xmlns:w14="http://schemas.microsoft.com/office/word/2010/wordml" xmlns:w15="http://schemas.microsoft.com/office/word/2012/wordml" xmlns:w16cex="http://schemas.microsoft.com/office/word/2018/wordml/cex" xmlns:w16cid="http://schemas.microsoft.com/office/word/2016/wordml/cid" xmlns:w16="http://schemas.microsoft.com/office/word/2018/wordml" xmlns:w16sdtdh="http://schemas.microsoft.com/office/word/2020/wordml/sdtdatahash" xmlns:w16se="http://schemas.microsoft.com/office/word/2015/wordml/symex" xmlns:wpg="http://schemas.microsoft.com/office/word/2010/wordprocessingGroup" xmlns:wpi="http://schemas.microsoft.com/office/word/2010/wordprocessingInk" xmlns:wne="http://schemas.microsoft.com/office/word/2006/wordml" xmlns:wps="http://schemas.microsoft.com/office/word/2010/wordprocessingShape" mc:Ignorable="w14 w15 w16se w16cid w16 w16cex w16sdtdh wp14">
+<w:footnotes xmlns:wpc="http://schemas.microsoft.com/office/word/2010/wordprocessingCanvas" xmlns:cx="http://schemas.microsoft.com/office/drawing/2014/chartex" xmlns:cx1="http://schemas.microsoft.com/office/drawing/2015/9/8/chartex" xmlns:cx2="http://schemas.microsoft.com/office/drawing/2015/10/21/chartex" xmlns:cx3="http://schemas.microsoft.com/office/drawing/2016/5/9/chartex" xmlns:cx4="http://schemas.microsoft.com/office/drawing/2016/5/10/chartex" xmlns:cx5="http://schemas.microsoft.com/office/drawing/2016/5/11/chartex" xmlns:cx6="http://schemas.microsoft.com/office/drawing/2016/5/12/chartex" xmlns:cx7="http://schemas.microsoft.com/office/drawing/2016/5/13/chartex" xmlns:cx8="http://schemas.microsoft.com/office/drawing/2016/5/14/chartex" xmlns:mc="http://schemas.openxmlformats.org/markup-compatibility/2006" xmlns:aink="http://schemas.microsoft.com/office/drawing/2016/ink" xmlns:am3d="http://schemas.microsoft.com/office/drawing/2017/model3d" xmlns:o="urn:schemas-microsoft-com:office:office" xmlns:oel="http://schemas.microsoft.com/office/2019/extlst" xmlns:r="http://schemas.openxmlformats.org/officeDocument/2006/relationships" xmlns:m="http://schemas.openxmlformats.org/officeDocument/2006/math" xmlns:v="urn:schemas-microsoft-com:vml" xmlns:wp14="http://schemas.microsoft.com/office/word/2010/wordprocessingDrawing" xmlns:wp="http://schemas.openxmlformats.org/drawingml/2006/wordprocessingDrawing" xmlns:w10="urn:schemas-microsoft-com:office:word" xmlns:w="http://schemas.openxmlformats.org/wordprocessingml/2006/main" xmlns:w14="http://schemas.microsoft.com/office/word/2010/wordml" xmlns:w15="http://schemas.microsoft.com/office/word/2012/wordml" xmlns:w16cex="http://schemas.microsoft.com/office/word/2018/wordml/cex" xmlns:w16cid="http://schemas.microsoft.com/office/word/2016/wordml/cid" xmlns:w16="http://schemas.microsoft.com/office/word/2018/wordml" xmlns:w16du="http://schemas.microsoft.com/office/word/2023/wordml/word16du" xmlns:w16sdtdh="http://schemas.microsoft.com/office/word/2020/wordml/sdtdatahash" xmlns:w16se="http://schemas.microsoft.com/office/word/2015/wordml/symex" xmlns:wpg="http://schemas.microsoft.com/office/word/2010/wordprocessingGroup" xmlns:wpi="http://schemas.microsoft.com/office/word/2010/wordprocessingInk" xmlns:wne="http://schemas.microsoft.com/office/word/2006/wordml" xmlns:wps="http://schemas.microsoft.com/office/word/2010/wordprocessingShape" mc:Ignorable="w14 w15 w16se w16cid w16 w16cex w16sdtdh w16du wp14">
   <w:footnote w:type="separator" w:id="-1">
     <w:p>
       <w:r>
@@ -91,7 +91,7 @@
 </file>
 
 <file path=word/header1.xml><?xml version="1.0" encoding="utf-8"?>
-<w:hdr xmlns:wpc="http://schemas.microsoft.com/office/word/2010/wordprocessingCanvas" xmlns:cx="http://schemas.microsoft.com/office/drawing/2014/chartex" xmlns:cx1="http://schemas.microsoft.com/office/drawing/2015/9/8/chartex" xmlns:cx2="http://schemas.microsoft.com/office/drawing/2015/10/21/chartex" xmlns:cx3="http://schemas.microsoft.com/office/drawing/2016/5/9/chartex" xmlns:cx4="http://schemas.microsoft.com/office/drawing/2016/5/10/chartex" xmlns:cx5="http://schemas.microsoft.com/office/drawing/2016/5/11/chartex" xmlns:cx6="http://schemas.microsoft.com/office/drawing/2016/5/12/chartex" xmlns:cx7="http://schemas.microsoft.com/office/drawing/2016/5/13/chartex" xmlns:cx8="http://schemas.microsoft.com/office/drawing/2016/5/14/chartex" xmlns:mc="http://schemas.openxmlformats.org/markup-compatibility/2006" xmlns:aink="http://schemas.microsoft.com/office/drawing/2016/ink" xmlns:am3d="http://schemas.microsoft.com/office/drawing/2017/model3d" xmlns:o="urn:schemas-microsoft-com:office:office" xmlns:oel="http://schemas.microsoft.com/office/2019/extlst" xmlns:r="http://schemas.openxmlformats.org/officeDocument/2006/relationships" xmlns:m="http://schemas.openxmlformats.org/officeDocument/2006/math" xmlns:v="urn:schemas-microsoft-com:vml" xmlns:wp14="http://schemas.microsoft.com/office/word/2010/wordprocessingDrawing" xmlns:wp="http://schemas.openxmlformats.org/drawingml/2006/wordprocessingDrawing" xmlns:w10="urn:schemas-microsoft-com:office:word" xmlns:w="http://schemas.openxmlformats.org/wordprocessingml/2006/main" xmlns:w14="http://schemas.microsoft.com/office/word/2010/wordml" xmlns:w15="http://schemas.microsoft.com/office/word/2012/wordml" xmlns:w16cex="http://schemas.microsoft.com/office/word/2018/wordml/cex" xmlns:w16cid="http://schemas.microsoft.com/office/word/2016/wordml/cid" xmlns:w16="http://schemas.microsoft.com/office/word/2018/wordml" xmlns:w16sdtdh="http://schemas.microsoft.com/office/word/2020/wordml/sdtdatahash" xmlns:w16se="http://schemas.microsoft.com/office/word/2015/wordml/symex" xmlns:wpg="http://schemas.microsoft.com/office/word/2010/wordprocessingGroup" xmlns:wpi="http://schemas.microsoft.com/office/word/2010/wordprocessingInk" xmlns:wne="http://schemas.microsoft.com/office/word/2006/wordml" xmlns:wps="http://schemas.microsoft.com/office/word/2010/wordprocessingShape" mc:Ignorable="w14 w15 w16se w16cid w16 w16cex w16sdtdh wp14">
+<w:hdr xmlns:wpc="http://schemas.microsoft.com/office/word/2010/wordprocessingCanvas" xmlns:cx="http://schemas.microsoft.com/office/drawing/2014/chartex" xmlns:cx1="http://schemas.microsoft.com/office/drawing/2015/9/8/chartex" xmlns:cx2="http://schemas.microsoft.com/office/drawing/2015/10/21/chartex" xmlns:cx3="http://schemas.microsoft.com/office/drawing/2016/5/9/chartex" xmlns:cx4="http://schemas.microsoft.com/office/drawing/2016/5/10/chartex" xmlns:cx5="http://schemas.microsoft.com/office/drawing/2016/5/11/chartex" xmlns:cx6="http://schemas.microsoft.com/office/drawing/2016/5/12/chartex" xmlns:cx7="http://schemas.microsoft.com/office/drawing/2016/5/13/chartex" xmlns:cx8="http://schemas.microsoft.com/office/drawing/2016/5/14/chartex" xmlns:mc="http://schemas.openxmlformats.org/markup-compatibility/2006" xmlns:aink="http://schemas.microsoft.com/office/drawing/2016/ink" xmlns:am3d="http://schemas.microsoft.com/office/drawing/2017/model3d" xmlns:o="urn:schemas-microsoft-com:office:office" xmlns:oel="http://schemas.microsoft.com/office/2019/extlst" xmlns:r="http://schemas.openxmlformats.org/officeDocument/2006/relationships" xmlns:m="http://schemas.openxmlformats.org/officeDocument/2006/math" xmlns:v="urn:schemas-microsoft-com:vml" xmlns:wp14="http://schemas.microsoft.com/office/word/2010/wordprocessingDrawing" xmlns:wp="http://schemas.openxmlformats.org/drawingml/2006/wordprocessingDrawing" xmlns:w10="urn:schemas-microsoft-com:office:word" xmlns:w="http://schemas.openxmlformats.org/wordprocessingml/2006/main" xmlns:w14="http://schemas.microsoft.com/office/word/2010/wordml" xmlns:w15="http://schemas.microsoft.com/office/word/2012/wordml" xmlns:w16cex="http://schemas.microsoft.com/office/word/2018/wordml/cex" xmlns:w16cid="http://schemas.microsoft.com/office/word/2016/wordml/cid" xmlns:w16="http://schemas.microsoft.com/office/word/2018/wordml" xmlns:w16du="http://schemas.microsoft.com/office/word/2023/wordml/word16du" xmlns:w16sdtdh="http://schemas.microsoft.com/office/word/2020/wordml/sdtdatahash" xmlns:w16se="http://schemas.microsoft.com/office/word/2015/wordml/symex" xmlns:wpg="http://schemas.microsoft.com/office/word/2010/wordprocessingGroup" xmlns:wpi="http://schemas.microsoft.com/office/word/2010/wordprocessingInk" xmlns:wne="http://schemas.microsoft.com/office/word/2006/wordml" xmlns:wps="http://schemas.microsoft.com/office/word/2010/wordprocessingShape" mc:Ignorable="w14 w15 w16se w16cid w16 w16cex w16sdtdh w16du wp14">
   <w:p>
     <w:pPr>
       <w:pStyle w:val="Header"/>
@@ -101,7 +101,7 @@
 </file>
 
 <file path=word/header2.xml><?xml version="1.0" encoding="utf-8"?>
-<w:hdr xmlns:wpc="http://schemas.microsoft.com/office/word/2010/wordprocessingCanvas" xmlns:cx="http://schemas.microsoft.com/office/drawing/2014/chartex" xmlns:cx1="http://schemas.microsoft.com/office/drawing/2015/9/8/chartex" xmlns:cx2="http://schemas.microsoft.com/office/drawing/2015/10/21/chartex" xmlns:cx3="http://schemas.microsoft.com/office/drawing/2016/5/9/chartex" xmlns:cx4="http://schemas.microsoft.com/office/drawing/2016/5/10/chartex" xmlns:cx5="http://schemas.microsoft.com/office/drawing/2016/5/11/chartex" xmlns:cx6="http://schemas.microsoft.com/office/drawing/2016/5/12/chartex" xmlns:cx7="http://schemas.microsoft.com/office/drawing/2016/5/13/chartex" xmlns:cx8="http://schemas.microsoft.com/office/drawing/2016/5/14/chartex" xmlns:mc="http://schemas.openxmlformats.org/markup-compatibility/2006" xmlns:aink="http://schemas.microsoft.com/office/drawing/2016/ink" xmlns:am3d="http://schemas.microsoft.com/office/drawing/2017/model3d" xmlns:o="urn:schemas-microsoft-com:office:office" xmlns:oel="http://schemas.microsoft.com/office/2019/extlst" xmlns:r="http://schemas.openxmlformats.org/officeDocument/2006/relationships" xmlns:m="http://schemas.openxmlformats.org/officeDocument/2006/math" xmlns:v="urn:schemas-microsoft-com:vml" xmlns:wp14="http://schemas.microsoft.com/office/word/2010/wordprocessingDrawing" xmlns:wp="http://schemas.openxmlformats.org/drawingml/2006/wordprocessingDrawing" xmlns:w10="urn:schemas-microsoft-com:office:word" xmlns:w="http://schemas.openxmlformats.org/wordprocessingml/2006/main" xmlns:w14="http://schemas.microsoft.com/office/word/2010/wordml" xmlns:w15="http://schemas.microsoft.com/office/word/2012/wordml" xmlns:w16cex="http://schemas.microsoft.com/office/word/2018/wordml/cex" xmlns:w16cid="http://schemas.microsoft.com/office/word/2016/wordml/cid" xmlns:w16="http://schemas.microsoft.com/office/word/2018/wordml" xmlns:w16sdtdh="http://schemas.microsoft.com/office/word/2020/wordml/sdtdatahash" xmlns:w16se="http://schemas.microsoft.com/office/word/2015/wordml/symex" xmlns:wpg="http://schemas.microsoft.com/office/word/2010/wordprocessingGroup" xmlns:wpi="http://schemas.microsoft.com/office/word/2010/wordprocessingInk" xmlns:wne="http://schemas.microsoft.com/office/word/2006/wordml" xmlns:wps="http://schemas.microsoft.com/office/word/2010/wordprocessingShape" mc:Ignorable="w14 w15 w16se w16cid w16 w16cex w16sdtdh wp14">
+<w:hdr xmlns:wpc="http://schemas.microsoft.com/office/word/2010/wordprocessingCanvas" xmlns:cx="http://schemas.microsoft.com/office/drawing/2014/chartex" xmlns:cx1="http://schemas.microsoft.com/office/drawing/2015/9/8/chartex" xmlns:cx2="http://schemas.microsoft.com/office/drawing/2015/10/21/chartex" xmlns:cx3="http://schemas.microsoft.com/office/drawing/2016/5/9/chartex" xmlns:cx4="http://schemas.microsoft.com/office/drawing/2016/5/10/chartex" xmlns:cx5="http://schemas.microsoft.com/office/drawing/2016/5/11/chartex" xmlns:cx6="http://schemas.microsoft.com/office/drawing/2016/5/12/chartex" xmlns:cx7="http://schemas.microsoft.com/office/drawing/2016/5/13/chartex" xmlns:cx8="http://schemas.microsoft.com/office/drawing/2016/5/14/chartex" xmlns:mc="http://schemas.openxmlformats.org/markup-compatibility/2006" xmlns:aink="http://schemas.microsoft.com/office/drawing/2016/ink" xmlns:am3d="http://schemas.microsoft.com/office/drawing/2017/model3d" xmlns:o="urn:schemas-microsoft-com:office:office" xmlns:oel="http://schemas.microsoft.com/office/2019/extlst" xmlns:r="http://schemas.openxmlformats.org/officeDocument/2006/relationships" xmlns:m="http://schemas.openxmlformats.org/officeDocument/2006/math" xmlns:v="urn:schemas-microsoft-com:vml" xmlns:wp14="http://schemas.microsoft.com/office/word/2010/wordprocessingDrawing" xmlns:wp="http://schemas.openxmlformats.org/drawingml/2006/wordprocessingDrawing" xmlns:w10="urn:schemas-microsoft-com:office:word" xmlns:w="http://schemas.openxmlformats.org/wordprocessingml/2006/main" xmlns:w14="http://schemas.microsoft.com/office/word/2010/wordml" xmlns:w15="http://schemas.microsoft.com/office/word/2012/wordml" xmlns:w16cex="http://schemas.microsoft.com/office/word/2018/wordml/cex" xmlns:w16cid="http://schemas.microsoft.com/office/word/2016/wordml/cid" xmlns:w16="http://schemas.microsoft.com/office/word/2018/wordml" xmlns:w16du="http://schemas.microsoft.com/office/word/2023/wordml/word16du" xmlns:w16sdtdh="http://schemas.microsoft.com/office/word/2020/wordml/sdtdatahash" xmlns:w16se="http://schemas.microsoft.com/office/word/2015/wordml/symex" xmlns:wpg="http://schemas.microsoft.com/office/word/2010/wordprocessingGroup" xmlns:wpi="http://schemas.microsoft.com/office/word/2010/wordprocessingInk" xmlns:wne="http://schemas.microsoft.com/office/word/2006/wordml" xmlns:wps="http://schemas.microsoft.com/office/word/2010/wordprocessingShape" mc:Ignorable="w14 w15 w16se w16cid w16 w16cex w16sdtdh w16du wp14">
   <w:p>
     <w:pPr>
       <w:tabs>
@@ -120,6 +120,7 @@
         <w:dataBinding w:prefixMappings="xmlns:ns0='http://purl.org/dc/elements/1.1/' xmlns:ns1='http://schemas.openxmlformats.org/package/2006/metadata/core-properties' " w:xpath="/ns1:coreProperties[1]/ns0:description[1]" w:storeItemID="{6C3C8BC8-F283-45AE-878A-BAB7291924A1}"/>
         <w:text w:multiLine="1"/>
       </w:sdtPr>
+      <w:sdtEndPr/>
       <w:sdtContent>
         <w:r>
           <w:rPr>
@@ -163,7 +164,7 @@
 </file>
 
 <file path=word/header3.xml><?xml version="1.0" encoding="utf-8"?>
-<w:hdr xmlns:wpc="http://schemas.microsoft.com/office/word/2010/wordprocessingCanvas" xmlns:cx="http://schemas.microsoft.com/office/drawing/2014/chartex" xmlns:cx1="http://schemas.microsoft.com/office/drawing/2015/9/8/chartex" xmlns:cx2="http://schemas.microsoft.com/office/drawing/2015/10/21/chartex" xmlns:cx3="http://schemas.microsoft.com/office/drawing/2016/5/9/chartex" xmlns:cx4="http://schemas.microsoft.com/office/drawing/2016/5/10/chartex" xmlns:cx5="http://schemas.microsoft.com/office/drawing/2016/5/11/chartex" xmlns:cx6="http://schemas.microsoft.com/office/drawing/2016/5/12/chartex" xmlns:cx7="http://schemas.microsoft.com/office/drawing/2016/5/13/chartex" xmlns:cx8="http://schemas.microsoft.com/office/drawing/2016/5/14/chartex" xmlns:mc="http://schemas.openxmlformats.org/markup-compatibility/2006" xmlns:aink="http://schemas.microsoft.com/office/drawing/2016/ink" xmlns:am3d="http://schemas.microsoft.com/office/drawing/2017/model3d" xmlns:o="urn:schemas-microsoft-com:office:office" xmlns:oel="http://schemas.microsoft.com/office/2019/extlst" xmlns:r="http://schemas.openxmlformats.org/officeDocument/2006/relationships" xmlns:m="http://schemas.openxmlformats.org/officeDocument/2006/math" xmlns:v="urn:schemas-microsoft-com:vml" xmlns:wp14="http://schemas.microsoft.com/office/word/2010/wordprocessingDrawing" xmlns:wp="http://schemas.openxmlformats.org/drawingml/2006/wordprocessingDrawing" xmlns:w10="urn:schemas-microsoft-com:office:word" xmlns:w="http://schemas.openxmlformats.org/wordprocessingml/2006/main" xmlns:w14="http://schemas.microsoft.com/office/word/2010/wordml" xmlns:w15="http://schemas.microsoft.com/office/word/2012/wordml" xmlns:w16cex="http://schemas.microsoft.com/office/word/2018/wordml/cex" xmlns:w16cid="http://schemas.microsoft.com/office/word/2016/wordml/cid" xmlns:w16="http://schemas.microsoft.com/office/word/2018/wordml" xmlns:w16sdtdh="http://schemas.microsoft.com/office/word/2020/wordml/sdtdatahash" xmlns:w16se="http://schemas.microsoft.com/office/word/2015/wordml/symex" xmlns:wpg="http://schemas.microsoft.com/office/word/2010/wordprocessingGroup" xmlns:wpi="http://schemas.microsoft.com/office/word/2010/wordprocessingInk" xmlns:wne="http://schemas.microsoft.com/office/word/2006/wordml" xmlns:wps="http://schemas.microsoft.com/office/word/2010/wordprocessingShape" mc:Ignorable="w14 w15 w16se w16cid w16 w16cex w16sdtdh wp14">
+<w:hdr xmlns:wpc="http://schemas.microsoft.com/office/word/2010/wordprocessingCanvas" xmlns:cx="http://schemas.microsoft.com/office/drawing/2014/chartex" xmlns:cx1="http://schemas.microsoft.com/office/drawing/2015/9/8/chartex" xmlns:cx2="http://schemas.microsoft.com/office/drawing/2015/10/21/chartex" xmlns:cx3="http://schemas.microsoft.com/office/drawing/2016/5/9/chartex" xmlns:cx4="http://schemas.microsoft.com/office/drawing/2016/5/10/chartex" xmlns:cx5="http://schemas.microsoft.com/office/drawing/2016/5/11/chartex" xmlns:cx6="http://schemas.microsoft.com/office/drawing/2016/5/12/chartex" xmlns:cx7="http://schemas.microsoft.com/office/drawing/2016/5/13/chartex" xmlns:cx8="http://schemas.microsoft.com/office/drawing/2016/5/14/chartex" xmlns:mc="http://schemas.openxmlformats.org/markup-compatibility/2006" xmlns:aink="http://schemas.microsoft.com/office/drawing/2016/ink" xmlns:am3d="http://schemas.microsoft.com/office/drawing/2017/model3d" xmlns:o="urn:schemas-microsoft-com:office:office" xmlns:oel="http://schemas.microsoft.com/office/2019/extlst" xmlns:r="http://schemas.openxmlformats.org/officeDocument/2006/relationships" xmlns:m="http://schemas.openxmlformats.org/officeDocument/2006/math" xmlns:v="urn:schemas-microsoft-com:vml" xmlns:wp14="http://schemas.microsoft.com/office/word/2010/wordprocessingDrawing" xmlns:wp="http://schemas.openxmlformats.org/drawingml/2006/wordprocessingDrawing" xmlns:w10="urn:schemas-microsoft-com:office:word" xmlns:w="http://schemas.openxmlformats.org/wordprocessingml/2006/main" xmlns:w14="http://schemas.microsoft.com/office/word/2010/wordml" xmlns:w15="http://schemas.microsoft.com/office/word/2012/wordml" xmlns:w16cex="http://schemas.microsoft.com/office/word/2018/wordml/cex" xmlns:w16cid="http://schemas.microsoft.com/office/word/2016/wordml/cid" xmlns:w16="http://schemas.microsoft.com/office/word/2018/wordml" xmlns:w16du="http://schemas.microsoft.com/office/word/2023/wordml/word16du" xmlns:w16sdtdh="http://schemas.microsoft.com/office/word/2020/wordml/sdtdatahash" xmlns:w16se="http://schemas.microsoft.com/office/word/2015/wordml/symex" xmlns:wpg="http://schemas.microsoft.com/office/word/2010/wordprocessingGroup" xmlns:wpi="http://schemas.microsoft.com/office/word/2010/wordprocessingInk" xmlns:wne="http://schemas.microsoft.com/office/word/2006/wordml" xmlns:wps="http://schemas.microsoft.com/office/word/2010/wordprocessingShape" mc:Ignorable="w14 w15 w16se w16cid w16 w16cex w16sdtdh w16du wp14">
   <w:p>
     <w:pPr>
       <w:pStyle w:val="Header"/>
@@ -173,7 +174,7 @@
 </file>
 
 <file path=word/numbering.xml><?xml version="1.0" encoding="utf-8"?>
-<w:numbering xmlns:wpc="http://schemas.microsoft.com/office/word/2010/wordprocessingCanvas" xmlns:cx="http://schemas.microsoft.com/office/drawing/2014/chartex" xmlns:cx1="http://schemas.microsoft.com/office/drawing/2015/9/8/chartex" xmlns:cx2="http://schemas.microsoft.com/office/drawing/2015/10/21/chartex" xmlns:cx3="http://schemas.microsoft.com/office/drawing/2016/5/9/chartex" xmlns:cx4="http://schemas.microsoft.com/office/drawing/2016/5/10/chartex" xmlns:cx5="http://schemas.microsoft.com/office/drawing/2016/5/11/chartex" xmlns:cx6="http://schemas.microsoft.com/office/drawing/2016/5/12/chartex" xmlns:cx7="http://schemas.microsoft.com/office/drawing/2016/5/13/chartex" xmlns:cx8="http://schemas.microsoft.com/office/drawing/2016/5/14/chartex" xmlns:mc="http://schemas.openxmlformats.org/markup-compatibility/2006" xmlns:aink="http://schemas.microsoft.com/office/drawing/2016/ink" xmlns:am3d="http://schemas.microsoft.com/office/drawing/2017/model3d" xmlns:o="urn:schemas-microsoft-com:office:office" xmlns:oel="http://schemas.microsoft.com/office/2019/extlst" xmlns:r="http://schemas.openxmlformats.org/officeDocument/2006/relationships" xmlns:m="http://schemas.openxmlformats.org/officeDocument/2006/math" xmlns:v="urn:schemas-microsoft-com:vml" xmlns:wp14="http://schemas.microsoft.com/office/word/2010/wordprocessingDrawing" xmlns:wp="http://schemas.openxmlformats.org/drawingml/2006/wordprocessingDrawing" xmlns:w10="urn:schemas-microsoft-com:office:word" xmlns:w="http://schemas.openxmlformats.org/wordprocessingml/2006/main" xmlns:w14="http://schemas.microsoft.com/office/word/2010/wordml" xmlns:w15="http://schemas.microsoft.com/office/word/2012/wordml" xmlns:w16cex="http://schemas.microsoft.com/office/word/2018/wordml/cex" xmlns:w16cid="http://schemas.microsoft.com/office/word/2016/wordml/cid" xmlns:w16="http://schemas.microsoft.com/office/word/2018/wordml" xmlns:w16sdtdh="http://schemas.microsoft.com/office/word/2020/wordml/sdtdatahash" xmlns:w16se="http://schemas.microsoft.com/office/word/2015/wordml/symex" xmlns:wpg="http://schemas.microsoft.com/office/word/2010/wordprocessingGroup" xmlns:wpi="http://schemas.microsoft.com/office/word/2010/wordprocessingInk" xmlns:wne="http://schemas.microsoft.com/office/word/2006/wordml" xmlns:wps="http://schemas.microsoft.com/office/word/2010/wordprocessingShape" mc:Ignorable="w14 w15 w16se w16cid w16 w16cex w16sdtdh wp14">
+<w:numbering xmlns:wpc="http://schemas.microsoft.com/office/word/2010/wordprocessingCanvas" xmlns:cx="http://schemas.microsoft.com/office/drawing/2014/chartex" xmlns:cx1="http://schemas.microsoft.com/office/drawing/2015/9/8/chartex" xmlns:cx2="http://schemas.microsoft.com/office/drawing/2015/10/21/chartex" xmlns:cx3="http://schemas.microsoft.com/office/drawing/2016/5/9/chartex" xmlns:cx4="http://schemas.microsoft.com/office/drawing/2016/5/10/chartex" xmlns:cx5="http://schemas.microsoft.com/office/drawing/2016/5/11/chartex" xmlns:cx6="http://schemas.microsoft.com/office/drawing/2016/5/12/chartex" xmlns:cx7="http://schemas.microsoft.com/office/drawing/2016/5/13/chartex" xmlns:cx8="http://schemas.microsoft.com/office/drawing/2016/5/14/chartex" xmlns:mc="http://schemas.openxmlformats.org/markup-compatibility/2006" xmlns:aink="http://schemas.microsoft.com/office/drawing/2016/ink" xmlns:am3d="http://schemas.microsoft.com/office/drawing/2017/model3d" xmlns:o="urn:schemas-microsoft-com:office:office" xmlns:oel="http://schemas.microsoft.com/office/2019/extlst" xmlns:r="http://schemas.openxmlformats.org/officeDocument/2006/relationships" xmlns:m="http://schemas.openxmlformats.org/officeDocument/2006/math" xmlns:v="urn:schemas-microsoft-com:vml" xmlns:wp14="http://schemas.microsoft.com/office/word/2010/wordprocessingDrawing" xmlns:wp="http://schemas.openxmlformats.org/drawingml/2006/wordprocessingDrawing" xmlns:w10="urn:schemas-microsoft-com:office:word" xmlns:w="http://schemas.openxmlformats.org/wordprocessingml/2006/main" xmlns:w14="http://schemas.microsoft.com/office/word/2010/wordml" xmlns:w15="http://schemas.microsoft.com/office/word/2012/wordml" xmlns:w16cex="http://schemas.microsoft.com/office/word/2018/wordml/cex" xmlns:w16cid="http://schemas.microsoft.com/office/word/2016/wordml/cid" xmlns:w16="http://schemas.microsoft.com/office/word/2018/wordml" xmlns:w16du="http://schemas.microsoft.com/office/word/2023/wordml/word16du" xmlns:w16sdtdh="http://schemas.microsoft.com/office/word/2020/wordml/sdtdatahash" xmlns:w16se="http://schemas.microsoft.com/office/word/2015/wordml/symex" xmlns:wpg="http://schemas.microsoft.com/office/word/2010/wordprocessingGroup" xmlns:wpi="http://schemas.microsoft.com/office/word/2010/wordprocessingInk" xmlns:wne="http://schemas.microsoft.com/office/word/2006/wordml" xmlns:wps="http://schemas.microsoft.com/office/word/2010/wordprocessingShape" mc:Ignorable="w14 w15 w16se w16cid w16 w16cex w16sdtdh w16du wp14">
   <w:abstractNum w:abstractNumId="0" w15:restartNumberingAfterBreak="0">
     <w:nsid w:val="FFFFFF7C"/>
     <w:multiLevelType w:val="singleLevel"/>
@@ -517,7 +518,7 @@
 </file>
 
 <file path=word/styles.xml><?xml version="1.0" encoding="utf-8"?>
-<w:styles xmlns:mc="http://schemas.openxmlformats.org/markup-compatibility/2006" xmlns:r="http://schemas.openxmlformats.org/officeDocument/2006/relationships" xmlns:w="http://schemas.openxmlformats.org/wordprocessingml/2006/main" xmlns:w14="http://schemas.microsoft.com/office/word/2010/wordml" xmlns:w15="http://schemas.microsoft.com/office/word/2012/wordml" xmlns:w16cex="http://schemas.microsoft.com/office/word/2018/wordml/cex" xmlns:w16cid="http://schemas.microsoft.com/office/word/2016/wordml/cid" xmlns:w16="http://schemas.microsoft.com/office/word/2018/wordml" xmlns:w16sdtdh="http://schemas.microsoft.com/office/word/2020/wordml/sdtdatahash" xmlns:w16se="http://schemas.microsoft.com/office/word/2015/wordml/symex" mc:Ignorable="w14 w15 w16se w16cid w16 w16cex w16sdtdh">
+<w:styles xmlns:mc="http://schemas.openxmlformats.org/markup-compatibility/2006" xmlns:r="http://schemas.openxmlformats.org/officeDocument/2006/relationships" xmlns:w="http://schemas.openxmlformats.org/wordprocessingml/2006/main" xmlns:w14="http://schemas.microsoft.com/office/word/2010/wordml" xmlns:w15="http://schemas.microsoft.com/office/word/2012/wordml" xmlns:w16cex="http://schemas.microsoft.com/office/word/2018/wordml/cex" xmlns:w16cid="http://schemas.microsoft.com/office/word/2016/wordml/cid" xmlns:w16="http://schemas.microsoft.com/office/word/2018/wordml" xmlns:w16du="http://schemas.microsoft.com/office/word/2023/wordml/word16du" xmlns:w16sdtdh="http://schemas.microsoft.com/office/word/2020/wordml/sdtdatahash" xmlns:w16se="http://schemas.microsoft.com/office/word/2015/wordml/symex" mc:Ignorable="w14 w15 w16se w16cid w16 w16cex w16sdtdh w16du">
   <w:docDefaults>
     <w:rPrDefault>
       <w:rPr>
@@ -1084,9 +1085,11 @@
     <w:basedOn w:val="Normal"/>
     <w:link w:val="BodyTextChar"/>
     <w:qFormat/>
-    <w:rsid w:val="0083560B"/>
-    <w:pPr>
+    <w:rsid w:val="00245699"/>
+    <w:pPr>
+      <w:spacing w:line="360" w:lineRule="auto"/>
       <w:ind w:firstLine="720"/>
+      <w:jc w:val="both"/>
     </w:pPr>
   </w:style>
   <w:style w:type="paragraph" w:customStyle="1" w:styleId="FirstParagraph">
@@ -1161,9 +1164,11 @@
     <w:next w:val="BodyText"/>
     <w:link w:val="AbstractChar"/>
     <w:qFormat/>
-    <w:rsid w:val="005528BA"/>
-    <w:pPr>
+    <w:rsid w:val="00245699"/>
+    <w:pPr>
+      <w:spacing w:line="360" w:lineRule="auto"/>
       <w:ind w:firstLine="720"/>
+      <w:jc w:val="both"/>
     </w:pPr>
     <w:rPr>
       <w:szCs w:val="20"/>
@@ -1173,9 +1178,11 @@
     <w:name w:val="Bibliography"/>
     <w:basedOn w:val="Normal"/>
     <w:qFormat/>
-    <w:rsid w:val="00CB7758"/>
-    <w:pPr>
+    <w:rsid w:val="00245699"/>
+    <w:pPr>
+      <w:spacing w:line="360" w:lineRule="auto"/>
       <w:ind w:left="720" w:hanging="720"/>
+      <w:jc w:val="both"/>
     </w:pPr>
   </w:style>
   <w:style w:type="paragraph" w:styleId="BlockText">
@@ -1354,7 +1361,7 @@
     <w:name w:val="Body Text Char"/>
     <w:basedOn w:val="DefaultParagraphFont"/>
     <w:link w:val="BodyText"/>
-    <w:rsid w:val="0083560B"/>
+    <w:rsid w:val="00245699"/>
   </w:style>
   <w:style w:type="paragraph" w:customStyle="1" w:styleId="red">
     <w:name w:val="red"/>
@@ -1983,7 +1990,7 @@
     <w:name w:val="Abstract Char"/>
     <w:basedOn w:val="DefaultParagraphFont"/>
     <w:link w:val="Abstract"/>
-    <w:rsid w:val="005528BA"/>
+    <w:rsid w:val="00245699"/>
     <w:rPr>
       <w:szCs w:val="20"/>
     </w:rPr>
@@ -2001,7 +2008,7 @@
 </file>
 
 <file path=word/glossary/document.xml><?xml version="1.0" encoding="utf-8"?>
-<w:glossaryDocument xmlns:wpc="http://schemas.microsoft.com/office/word/2010/wordprocessingCanvas" xmlns:cx="http://schemas.microsoft.com/office/drawing/2014/chartex" xmlns:cx1="http://schemas.microsoft.com/office/drawing/2015/9/8/chartex" xmlns:cx2="http://schemas.microsoft.com/office/drawing/2015/10/21/chartex" xmlns:cx3="http://schemas.microsoft.com/office/drawing/2016/5/9/chartex" xmlns:cx4="http://schemas.microsoft.com/office/drawing/2016/5/10/chartex" xmlns:cx5="http://schemas.microsoft.com/office/drawing/2016/5/11/chartex" xmlns:cx6="http://schemas.microsoft.com/office/drawing/2016/5/12/chartex" xmlns:cx7="http://schemas.microsoft.com/office/drawing/2016/5/13/chartex" xmlns:cx8="http://schemas.microsoft.com/office/drawing/2016/5/14/chartex" xmlns:mc="http://schemas.openxmlformats.org/markup-compatibility/2006" xmlns:aink="http://schemas.microsoft.com/office/drawing/2016/ink" xmlns:am3d="http://schemas.microsoft.com/office/drawing/2017/model3d" xmlns:o="urn:schemas-microsoft-com:office:office" xmlns:oel="http://schemas.microsoft.com/office/2019/extlst" xmlns:r="http://schemas.openxmlformats.org/officeDocument/2006/relationships" xmlns:m="http://schemas.openxmlformats.org/officeDocument/2006/math" xmlns:v="urn:schemas-microsoft-com:vml" xmlns:wp14="http://schemas.microsoft.com/office/word/2010/wordprocessingDrawing" xmlns:wp="http://schemas.openxmlformats.org/drawingml/2006/wordprocessingDrawing" xmlns:w10="urn:schemas-microsoft-com:office:word" xmlns:w="http://schemas.openxmlformats.org/wordprocessingml/2006/main" xmlns:w14="http://schemas.microsoft.com/office/word/2010/wordml" xmlns:w15="http://schemas.microsoft.com/office/word/2012/wordml" xmlns:w16cex="http://schemas.microsoft.com/office/word/2018/wordml/cex" xmlns:w16cid="http://schemas.microsoft.com/office/word/2016/wordml/cid" xmlns:w16="http://schemas.microsoft.com/office/word/2018/wordml" xmlns:w16sdtdh="http://schemas.microsoft.com/office/word/2020/wordml/sdtdatahash" xmlns:w16se="http://schemas.microsoft.com/office/word/2015/wordml/symex" xmlns:wpg="http://schemas.microsoft.com/office/word/2010/wordprocessingGroup" xmlns:wpi="http://schemas.microsoft.com/office/word/2010/wordprocessingInk" xmlns:wne="http://schemas.microsoft.com/office/word/2006/wordml" xmlns:wps="http://schemas.microsoft.com/office/word/2010/wordprocessingShape" mc:Ignorable="w14 w15 w16se w16cid w16 w16cex w16sdtdh wp14">
+<w:glossaryDocument xmlns:wpc="http://schemas.microsoft.com/office/word/2010/wordprocessingCanvas" xmlns:cx="http://schemas.microsoft.com/office/drawing/2014/chartex" xmlns:cx1="http://schemas.microsoft.com/office/drawing/2015/9/8/chartex" xmlns:cx2="http://schemas.microsoft.com/office/drawing/2015/10/21/chartex" xmlns:cx3="http://schemas.microsoft.com/office/drawing/2016/5/9/chartex" xmlns:cx4="http://schemas.microsoft.com/office/drawing/2016/5/10/chartex" xmlns:cx5="http://schemas.microsoft.com/office/drawing/2016/5/11/chartex" xmlns:cx6="http://schemas.microsoft.com/office/drawing/2016/5/12/chartex" xmlns:cx7="http://schemas.microsoft.com/office/drawing/2016/5/13/chartex" xmlns:cx8="http://schemas.microsoft.com/office/drawing/2016/5/14/chartex" xmlns:mc="http://schemas.openxmlformats.org/markup-compatibility/2006" xmlns:aink="http://schemas.microsoft.com/office/drawing/2016/ink" xmlns:am3d="http://schemas.microsoft.com/office/drawing/2017/model3d" xmlns:o="urn:schemas-microsoft-com:office:office" xmlns:oel="http://schemas.microsoft.com/office/2019/extlst" xmlns:r="http://schemas.openxmlformats.org/officeDocument/2006/relationships" xmlns:m="http://schemas.openxmlformats.org/officeDocument/2006/math" xmlns:v="urn:schemas-microsoft-com:vml" xmlns:wp14="http://schemas.microsoft.com/office/word/2010/wordprocessingDrawing" xmlns:wp="http://schemas.openxmlformats.org/drawingml/2006/wordprocessingDrawing" xmlns:w10="urn:schemas-microsoft-com:office:word" xmlns:w="http://schemas.openxmlformats.org/wordprocessingml/2006/main" xmlns:w14="http://schemas.microsoft.com/office/word/2010/wordml" xmlns:w15="http://schemas.microsoft.com/office/word/2012/wordml" xmlns:w16cex="http://schemas.microsoft.com/office/word/2018/wordml/cex" xmlns:w16cid="http://schemas.microsoft.com/office/word/2016/wordml/cid" xmlns:w16="http://schemas.microsoft.com/office/word/2018/wordml" xmlns:w16du="http://schemas.microsoft.com/office/word/2023/wordml/word16du" xmlns:w16sdtdh="http://schemas.microsoft.com/office/word/2020/wordml/sdtdatahash" xmlns:w16se="http://schemas.microsoft.com/office/word/2015/wordml/symex" xmlns:wpg="http://schemas.microsoft.com/office/word/2010/wordprocessingGroup" xmlns:wpi="http://schemas.microsoft.com/office/word/2010/wordprocessingInk" xmlns:wne="http://schemas.microsoft.com/office/word/2006/wordml" xmlns:wps="http://schemas.microsoft.com/office/word/2010/wordprocessingShape" mc:Ignorable="w14 w15 w16se w16cid w16 w16cex w16sdtdh w16du wp14">
   <w:docParts>
     <w:docPart>
       <w:docPartPr>
@@ -2034,7 +2041,7 @@
 </file>
 
 <file path=word/glossary/fontTable.xml><?xml version="1.0" encoding="utf-8"?>
-<w:fonts xmlns:mc="http://schemas.openxmlformats.org/markup-compatibility/2006" xmlns:r="http://schemas.openxmlformats.org/officeDocument/2006/relationships" xmlns:w="http://schemas.openxmlformats.org/wordprocessingml/2006/main" xmlns:w14="http://schemas.microsoft.com/office/word/2010/wordml" xmlns:w15="http://schemas.microsoft.com/office/word/2012/wordml" xmlns:w16cex="http://schemas.microsoft.com/office/word/2018/wordml/cex" xmlns:w16cid="http://schemas.microsoft.com/office/word/2016/wordml/cid" xmlns:w16="http://schemas.microsoft.com/office/word/2018/wordml" xmlns:w16sdtdh="http://schemas.microsoft.com/office/word/2020/wordml/sdtdatahash" xmlns:w16se="http://schemas.microsoft.com/office/word/2015/wordml/symex" mc:Ignorable="w14 w15 w16se w16cid w16 w16cex w16sdtdh">
+<w:fonts xmlns:mc="http://schemas.openxmlformats.org/markup-compatibility/2006" xmlns:r="http://schemas.openxmlformats.org/officeDocument/2006/relationships" xmlns:w="http://schemas.openxmlformats.org/wordprocessingml/2006/main" xmlns:w14="http://schemas.microsoft.com/office/word/2010/wordml" xmlns:w15="http://schemas.microsoft.com/office/word/2012/wordml" xmlns:w16cex="http://schemas.microsoft.com/office/word/2018/wordml/cex" xmlns:w16cid="http://schemas.microsoft.com/office/word/2016/wordml/cid" xmlns:w16="http://schemas.microsoft.com/office/word/2018/wordml" xmlns:w16du="http://schemas.microsoft.com/office/word/2023/wordml/word16du" xmlns:w16sdtdh="http://schemas.microsoft.com/office/word/2020/wordml/sdtdatahash" xmlns:w16se="http://schemas.microsoft.com/office/word/2015/wordml/symex" mc:Ignorable="w14 w15 w16se w16cid w16 w16cex w16sdtdh w16du">
   <w:font w:name="Symbol">
     <w:panose1 w:val="05050102010706020507"/>
     <w:charset w:val="02"/>
@@ -2049,6 +2056,14 @@
     <w:pitch w:val="variable"/>
     <w:sig w:usb0="E0002EFF" w:usb1="C000785B" w:usb2="00000009" w:usb3="00000000" w:csb0="000001FF" w:csb1="00000000"/>
   </w:font>
+  <w:font w:name="SimHei">
+    <w:altName w:val="黑体"/>
+    <w:panose1 w:val="02010609060101010101"/>
+    <w:charset w:val="86"/>
+    <w:family w:val="modern"/>
+    <w:pitch w:val="fixed"/>
+    <w:sig w:usb0="800002BF" w:usb1="38CF7CFA" w:usb2="00000016" w:usb3="00000000" w:csb0="00040001" w:csb1="00000000"/>
+  </w:font>
   <w:font w:name="Consolas">
     <w:panose1 w:val="020B0609020204030204"/>
     <w:charset w:val="00"/>
@@ -2056,11 +2071,35 @@
     <w:pitch w:val="fixed"/>
     <w:sig w:usb0="E00006FF" w:usb1="0000FCFF" w:usb2="00000001" w:usb3="00000000" w:csb0="0000019F" w:csb1="00000000"/>
   </w:font>
+  <w:font w:name="SimSun">
+    <w:altName w:val="宋体"/>
+    <w:panose1 w:val="02010600030101010101"/>
+    <w:charset w:val="86"/>
+    <w:family w:val="auto"/>
+    <w:pitch w:val="variable"/>
+    <w:sig w:usb0="00000203" w:usb1="288F0000" w:usb2="00000016" w:usb3="00000000" w:csb0="00040001" w:csb1="00000000"/>
+  </w:font>
   <w:font w:name="Aptos">
     <w:charset w:val="00"/>
     <w:family w:val="swiss"/>
     <w:pitch w:val="variable"/>
     <w:sig w:usb0="20000287" w:usb1="00000003" w:usb2="00000000" w:usb3="00000000" w:csb0="0000019F" w:csb1="00000000"/>
+  </w:font>
+  <w:font w:name="DengXian">
+    <w:altName w:val="等线"/>
+    <w:panose1 w:val="02010600030101010101"/>
+    <w:charset w:val="86"/>
+    <w:family w:val="auto"/>
+    <w:pitch w:val="variable"/>
+    <w:sig w:usb0="A00002BF" w:usb1="38CF7CFA" w:usb2="00000016" w:usb3="00000000" w:csb0="0004000F" w:csb1="00000000"/>
+  </w:font>
+  <w:font w:name="DengXian Light">
+    <w:altName w:val="等线 Light"/>
+    <w:panose1 w:val="02010600030101010101"/>
+    <w:charset w:val="86"/>
+    <w:family w:val="auto"/>
+    <w:pitch w:val="variable"/>
+    <w:sig w:usb0="A00002BF" w:usb1="38CF7CFA" w:usb2="00000016" w:usb3="00000000" w:csb0="0004000F" w:csb1="00000000"/>
   </w:font>
   <w:font w:name="Aptos Display">
     <w:charset w:val="00"/>
@@ -2072,7 +2111,7 @@
 </file>
 
 <file path=word/glossary/settings.xml><?xml version="1.0" encoding="utf-8"?>
-<w:settings xmlns:mc="http://schemas.openxmlformats.org/markup-compatibility/2006" xmlns:o="urn:schemas-microsoft-com:office:office" xmlns:r="http://schemas.openxmlformats.org/officeDocument/2006/relationships" xmlns:m="http://schemas.openxmlformats.org/officeDocument/2006/math" xmlns:v="urn:schemas-microsoft-com:vml" xmlns:w10="urn:schemas-microsoft-com:office:word" xmlns:w="http://schemas.openxmlformats.org/wordprocessingml/2006/main" xmlns:w14="http://schemas.microsoft.com/office/word/2010/wordml" xmlns:w15="http://schemas.microsoft.com/office/word/2012/wordml" xmlns:w16cex="http://schemas.microsoft.com/office/word/2018/wordml/cex" xmlns:w16cid="http://schemas.microsoft.com/office/word/2016/wordml/cid" xmlns:w16="http://schemas.microsoft.com/office/word/2018/wordml" xmlns:w16sdtdh="http://schemas.microsoft.com/office/word/2020/wordml/sdtdatahash" xmlns:w16se="http://schemas.microsoft.com/office/word/2015/wordml/symex" xmlns:sl="http://schemas.openxmlformats.org/schemaLibrary/2006/main" mc:Ignorable="w14 w15 w16se w16cid w16 w16cex w16sdtdh">
+<w:settings xmlns:mc="http://schemas.openxmlformats.org/markup-compatibility/2006" xmlns:o="urn:schemas-microsoft-com:office:office" xmlns:r="http://schemas.openxmlformats.org/officeDocument/2006/relationships" xmlns:m="http://schemas.openxmlformats.org/officeDocument/2006/math" xmlns:v="urn:schemas-microsoft-com:vml" xmlns:w10="urn:schemas-microsoft-com:office:word" xmlns:w="http://schemas.openxmlformats.org/wordprocessingml/2006/main" xmlns:w14="http://schemas.microsoft.com/office/word/2010/wordml" xmlns:w15="http://schemas.microsoft.com/office/word/2012/wordml" xmlns:w16cex="http://schemas.microsoft.com/office/word/2018/wordml/cex" xmlns:w16cid="http://schemas.microsoft.com/office/word/2016/wordml/cid" xmlns:w16="http://schemas.microsoft.com/office/word/2018/wordml" xmlns:w16du="http://schemas.microsoft.com/office/word/2023/wordml/word16du" xmlns:w16sdtdh="http://schemas.microsoft.com/office/word/2020/wordml/sdtdatahash" xmlns:w16se="http://schemas.microsoft.com/office/word/2015/wordml/symex" xmlns:sl="http://schemas.openxmlformats.org/schemaLibrary/2006/main" mc:Ignorable="w14 w15 w16se w16cid w16 w16cex w16sdtdh w16du">
   <w:view w:val="normal"/>
   <w:defaultTabStop w:val="720"/>
   <w:characterSpacingControl w:val="doNotCompress"/>
@@ -2098,8 +2137,10 @@
     <w:rsid w:val="005B1707"/>
     <w:rsid w:val="007139D3"/>
     <w:rsid w:val="00843AF0"/>
+    <w:rsid w:val="00A95364"/>
     <w:rsid w:val="00B139B1"/>
     <w:rsid w:val="00B34FB5"/>
+    <w:rsid w:val="00CE4E7A"/>
     <w:rsid w:val="00D34E1D"/>
   </w:rsids>
   <m:mathPr>
@@ -2115,16 +2156,16 @@
     <m:intLim m:val="subSup"/>
     <m:naryLim m:val="undOvr"/>
   </m:mathPr>
-  <w:themeFontLang w:val="en-US"/>
+  <w:themeFontLang w:val="en-US" w:eastAsia="zh-CN"/>
   <w:clrSchemeMapping w:bg1="light1" w:t1="dark1" w:bg2="light2" w:t2="dark2" w:accent1="accent1" w:accent2="accent2" w:accent3="accent3" w:accent4="accent4" w:accent5="accent5" w:accent6="accent6" w:hyperlink="hyperlink" w:followedHyperlink="followedHyperlink"/>
-  <w:decimalSymbol w:val="."/>
-  <w:listSeparator w:val=","/>
+  <w:decimalSymbol w:val=","/>
+  <w:listSeparator w:val=";"/>
   <w15:chartTrackingRefBased/>
 </w:settings>
 </file>
 
 <file path=word/glossary/styles.xml><?xml version="1.0" encoding="utf-8"?>
-<w:styles xmlns:mc="http://schemas.openxmlformats.org/markup-compatibility/2006" xmlns:r="http://schemas.openxmlformats.org/officeDocument/2006/relationships" xmlns:w="http://schemas.openxmlformats.org/wordprocessingml/2006/main" xmlns:w14="http://schemas.microsoft.com/office/word/2010/wordml" xmlns:w15="http://schemas.microsoft.com/office/word/2012/wordml" xmlns:w16cex="http://schemas.microsoft.com/office/word/2018/wordml/cex" xmlns:w16cid="http://schemas.microsoft.com/office/word/2016/wordml/cid" xmlns:w16="http://schemas.microsoft.com/office/word/2018/wordml" xmlns:w16sdtdh="http://schemas.microsoft.com/office/word/2020/wordml/sdtdatahash" xmlns:w16se="http://schemas.microsoft.com/office/word/2015/wordml/symex" mc:Ignorable="w14 w15 w16se w16cid w16 w16cex w16sdtdh">
+<w:styles xmlns:mc="http://schemas.openxmlformats.org/markup-compatibility/2006" xmlns:r="http://schemas.openxmlformats.org/officeDocument/2006/relationships" xmlns:w="http://schemas.openxmlformats.org/wordprocessingml/2006/main" xmlns:w14="http://schemas.microsoft.com/office/word/2010/wordml" xmlns:w15="http://schemas.microsoft.com/office/word/2012/wordml" xmlns:w16cex="http://schemas.microsoft.com/office/word/2018/wordml/cex" xmlns:w16cid="http://schemas.microsoft.com/office/word/2016/wordml/cid" xmlns:w16="http://schemas.microsoft.com/office/word/2018/wordml" xmlns:w16du="http://schemas.microsoft.com/office/word/2023/wordml/word16du" xmlns:w16sdtdh="http://schemas.microsoft.com/office/word/2020/wordml/sdtdatahash" xmlns:w16se="http://schemas.microsoft.com/office/word/2015/wordml/symex" mc:Ignorable="w14 w15 w16se w16cid w16 w16cex w16sdtdh w16du">
   <w:docDefaults>
     <w:rPrDefault>
       <w:rPr>
@@ -2570,7 +2611,7 @@
 </file>
 
 <file path=word/glossary/webSettings.xml><?xml version="1.0" encoding="utf-8"?>
-<w:webSettings xmlns:mc="http://schemas.openxmlformats.org/markup-compatibility/2006" xmlns:r="http://schemas.openxmlformats.org/officeDocument/2006/relationships" xmlns:w="http://schemas.openxmlformats.org/wordprocessingml/2006/main" xmlns:w14="http://schemas.microsoft.com/office/word/2010/wordml" xmlns:w15="http://schemas.microsoft.com/office/word/2012/wordml" xmlns:w16cex="http://schemas.microsoft.com/office/word/2018/wordml/cex" xmlns:w16cid="http://schemas.microsoft.com/office/word/2016/wordml/cid" xmlns:w16="http://schemas.microsoft.com/office/word/2018/wordml" xmlns:w16sdtdh="http://schemas.microsoft.com/office/word/2020/wordml/sdtdatahash" xmlns:w16se="http://schemas.microsoft.com/office/word/2015/wordml/symex" mc:Ignorable="w14 w15 w16se w16cid w16 w16cex w16sdtdh">
+<w:webSettings xmlns:mc="http://schemas.openxmlformats.org/markup-compatibility/2006" xmlns:r="http://schemas.openxmlformats.org/officeDocument/2006/relationships" xmlns:w="http://schemas.openxmlformats.org/wordprocessingml/2006/main" xmlns:w14="http://schemas.microsoft.com/office/word/2010/wordml" xmlns:w15="http://schemas.microsoft.com/office/word/2012/wordml" xmlns:w16cex="http://schemas.microsoft.com/office/word/2018/wordml/cex" xmlns:w16cid="http://schemas.microsoft.com/office/word/2016/wordml/cid" xmlns:w16="http://schemas.microsoft.com/office/word/2018/wordml" xmlns:w16du="http://schemas.microsoft.com/office/word/2023/wordml/word16du" xmlns:w16sdtdh="http://schemas.microsoft.com/office/word/2020/wordml/sdtdatahash" xmlns:w16se="http://schemas.microsoft.com/office/word/2015/wordml/symex" mc:Ignorable="w14 w15 w16se w16cid w16 w16cex w16sdtdh w16du">
   <w:optimizeForBrowser/>
   <w:relyOnVML/>
   <w:allowPNG/>

</xml_diff>